<commit_message>
añadir los dibujos de referncia
</commit_message>
<xml_diff>
--- a/TRABAJO PRACTICO N1.docx
+++ b/TRABAJO PRACTICO N1.docx
@@ -216,7 +216,6 @@
       <w:r>
         <w:rPr>
           <w:rFonts w:ascii="Times New Roman" w:hAnsi="Times New Roman" w:eastAsia="Times New Roman" w:cs="Times New Roman"/>
-          <w:highlight w:val="none"/>
           <w:lang w:val="en-US"/>
         </w:rPr>
       </w:r>
@@ -267,7 +266,6 @@
       <w:r>
         <w:rPr>
           <w:rFonts w:ascii="Times New Roman" w:hAnsi="Times New Roman" w:cs="Times New Roman"/>
-          <w:sz w:val="24"/>
         </w:rPr>
       </w:r>
       <w:r>
@@ -331,7 +329,6 @@
       <w:r>
         <w:rPr>
           <w:rFonts w:ascii="Times New Roman" w:hAnsi="Times New Roman" w:cs="Times New Roman"/>
-          <w:sz w:val="24"/>
         </w:rPr>
       </w:r>
       <w:r>
@@ -364,8 +361,9 @@
       </w:r>
       <w:r>
         <w:rPr>
-          <w:rFonts w:ascii="Times New Roman" w:hAnsi="Times New Roman" w:eastAsia="Times New Roman" w:cs="Times New Roman"/>
-          <w:highlight w:val="none"/>
+          <w:rFonts w:ascii="Times New Roman" w:hAnsi="Times New Roman" w:cs="Times New Roman"/>
+          <w:sz w:val="24"/>
+          <w:szCs w:val="24"/>
         </w:rPr>
       </w:r>
       <w:r>
@@ -415,8 +413,7 @@
       </w:r>
       <w:r>
         <w:rPr>
-          <w:rFonts w:ascii="Times New Roman" w:hAnsi="Times New Roman" w:eastAsia="Times New Roman" w:cs="Times New Roman"/>
-          <w:sz w:val="24"/>
+          <w:rFonts w:ascii="Times New Roman" w:hAnsi="Times New Roman" w:cs="Times New Roman"/>
         </w:rPr>
       </w:r>
       <w:r>
@@ -448,7 +445,9 @@
       </w:r>
       <w:r>
         <w:rPr>
-          <w:highlight w:val="none"/>
+          <w:rFonts w:ascii="Times New Roman" w:hAnsi="Times New Roman" w:eastAsia="Times New Roman" w:cs="Times New Roman"/>
+          <w:sz w:val="24"/>
+          <w:szCs w:val="24"/>
         </w:rPr>
       </w:r>
       <w:r>
@@ -498,8 +497,7 @@
       </w:r>
       <w:r>
         <w:rPr>
-          <w:rFonts w:ascii="Times New Roman" w:hAnsi="Times New Roman" w:eastAsia="Times New Roman" w:cs="Times New Roman"/>
-          <w:sz w:val="24"/>
+          <w:rFonts w:ascii="Times New Roman" w:hAnsi="Times New Roman" w:cs="Times New Roman"/>
         </w:rPr>
       </w:r>
       <w:r>
@@ -532,8 +530,9 @@
       </w:r>
       <w:r>
         <w:rPr>
-          <w:rFonts w:ascii="Times New Roman" w:hAnsi="Times New Roman" w:eastAsia="Times New Roman" w:cs="Times New Roman"/>
-          <w:highlight w:val="none"/>
+          <w:rFonts w:ascii="Times New Roman" w:hAnsi="Times New Roman" w:cs="Times New Roman"/>
+          <w:sz w:val="24"/>
+          <w:szCs w:val="24"/>
         </w:rPr>
       </w:r>
       <w:r>
@@ -604,6 +603,17 @@
           <w:sz w:val="24"/>
         </w:rPr>
         <w:t xml:space="preserve">Cambios en el Código:</w:t>
+      </w:r>
+      <w:r>
+        <w:rPr>
+          <w:rFonts w:ascii="Times New Roman" w:hAnsi="Times New Roman" w:eastAsia="Times New Roman" w:cs="Times New Roman"/>
+          <w:b/>
+          <w:bCs/>
+          <w:color w:val="000000"/>
+          <w:sz w:val="24"/>
+          <w:szCs w:val="24"/>
+          <w:highlight w:val="none"/>
+        </w:rPr>
       </w:r>
       <w:r>
         <w:rPr>
@@ -725,6 +735,7 @@
           <w:rFonts w:ascii="Times New Roman" w:hAnsi="Times New Roman" w:eastAsia="Times New Roman" w:cs="Times New Roman"/>
           <w:color w:val="000000"/>
           <w:sz w:val="24"/>
+          <w:szCs w:val="24"/>
         </w:rPr>
       </w:r>
       <w:r>
@@ -773,7 +784,10 @@
       </w:r>
       <w:r>
         <w:rPr>
-          <w:rFonts w:ascii="Times New Roman" w:hAnsi="Times New Roman" w:eastAsia="Times New Roman" w:cs="Times New Roman"/>
+          <w:rFonts w:ascii="Times New Roman" w:hAnsi="Times New Roman" w:cs="Times New Roman"/>
+          <w:color w:val="000000"/>
+          <w:sz w:val="24"/>
+          <w:szCs w:val="24"/>
         </w:rPr>
       </w:r>
       <w:r>
@@ -813,7 +827,6 @@
       <w:r>
         <w:rPr>
           <w:rFonts w:ascii="Times New Roman" w:hAnsi="Times New Roman" w:cs="Times New Roman"/>
-          <w:sz w:val="24"/>
         </w:rPr>
       </w:r>
       <w:r>
@@ -849,7 +862,7 @@
       </w:r>
       <w:r>
         <w:rPr>
-          <w:rFonts w:ascii="Times New Roman" w:hAnsi="Times New Roman" w:eastAsia="Times New Roman" w:cs="Times New Roman"/>
+          <w:rFonts w:ascii="Times New Roman" w:hAnsi="Times New Roman" w:cs="Times New Roman"/>
         </w:rPr>
       </w:r>
       <w:r>
@@ -886,7 +899,6 @@
       <w:r>
         <w:rPr>
           <w:rFonts w:ascii="Times New Roman" w:hAnsi="Times New Roman" w:cs="Times New Roman"/>
-          <w:sz w:val="24"/>
         </w:rPr>
       </w:r>
       <w:r>
@@ -922,7 +934,7 @@
       </w:r>
       <w:r>
         <w:rPr>
-          <w:rFonts w:ascii="Times New Roman" w:hAnsi="Times New Roman" w:eastAsia="Times New Roman" w:cs="Times New Roman"/>
+          <w:rFonts w:ascii="Times New Roman" w:hAnsi="Times New Roman" w:cs="Times New Roman"/>
         </w:rPr>
       </w:r>
       <w:r>
@@ -967,7 +979,6 @@
       <w:r>
         <w:rPr>
           <w:rFonts w:ascii="Times New Roman" w:hAnsi="Times New Roman" w:cs="Times New Roman"/>
-          <w:sz w:val="24"/>
         </w:rPr>
       </w:r>
       <w:r>
@@ -1003,7 +1014,7 @@
       </w:r>
       <w:r>
         <w:rPr>
-          <w:rFonts w:ascii="Times New Roman" w:hAnsi="Times New Roman" w:eastAsia="Times New Roman" w:cs="Times New Roman"/>
+          <w:rFonts w:ascii="Times New Roman" w:hAnsi="Times New Roman" w:cs="Times New Roman"/>
         </w:rPr>
       </w:r>
       <w:r>
@@ -1040,7 +1051,6 @@
       <w:r>
         <w:rPr>
           <w:rFonts w:ascii="Times New Roman" w:hAnsi="Times New Roman" w:cs="Times New Roman"/>
-          <w:sz w:val="24"/>
         </w:rPr>
       </w:r>
       <w:r>
@@ -1076,7 +1086,7 @@
       </w:r>
       <w:r>
         <w:rPr>
-          <w:rFonts w:ascii="Times New Roman" w:hAnsi="Times New Roman" w:eastAsia="Times New Roman" w:cs="Times New Roman"/>
+          <w:rFonts w:ascii="Times New Roman" w:hAnsi="Times New Roman" w:cs="Times New Roman"/>
         </w:rPr>
       </w:r>
       <w:r>
@@ -1113,7 +1123,6 @@
       <w:r>
         <w:rPr>
           <w:rFonts w:ascii="Times New Roman" w:hAnsi="Times New Roman" w:cs="Times New Roman"/>
-          <w:sz w:val="24"/>
         </w:rPr>
       </w:r>
       <w:r>
@@ -1194,8 +1203,9 @@
       </w:r>
       <w:r>
         <w:rPr>
-          <w:rFonts w:ascii="Times New Roman" w:hAnsi="Times New Roman" w:eastAsia="Times New Roman" w:cs="Times New Roman"/>
-          <w:highlight w:val="none"/>
+          <w:rFonts w:ascii="Times New Roman" w:hAnsi="Times New Roman" w:cs="Times New Roman"/>
+          <w:sz w:val="24"/>
+          <w:szCs w:val="24"/>
         </w:rPr>
       </w:r>
       <w:r>
@@ -1232,10 +1242,9 @@
       </w:r>
       <w:r>
         <w:rPr>
-          <w:rFonts w:ascii="Times New Roman" w:hAnsi="Times New Roman" w:eastAsia="Times New Roman" w:cs="Times New Roman"/>
+          <w:rFonts w:ascii="Times New Roman" w:hAnsi="Times New Roman" w:cs="Times New Roman"/>
           <w:sz w:val="24"/>
           <w:szCs w:val="24"/>
-          <w:highlight w:val="none"/>
         </w:rPr>
       </w:r>
       <w:r>
@@ -1716,7 +1725,6 @@
                 <w:b w:val="0"/>
                 <w:bCs w:val="0"/>
                 <w:i w:val="0"/>
-                <w:iCs w:val="0"/>
                 <w:sz w:val="22"/>
                 <w:szCs w:val="22"/>
                 <w:highlight w:val="none"/>
@@ -1907,7 +1915,6 @@
                 <w:b w:val="0"/>
                 <w:bCs w:val="0"/>
                 <w:i w:val="0"/>
-                <w:iCs w:val="0"/>
                 <w:sz w:val="22"/>
                 <w:szCs w:val="22"/>
                 <w:highlight w:val="none"/>
@@ -2329,6 +2336,375 @@
           <w:sz w:val="24"/>
           <w:szCs w:val="24"/>
           <w:highlight w:val="none"/>
+        </w:rPr>
+      </w:r>
+    </w:p>
+    <w:p>
+      <w:pPr>
+        <w:pBdr>
+          <w:top w:val="none" w:color="000000" w:sz="4" w:space="0"/>
+          <w:left w:val="none" w:color="000000" w:sz="4" w:space="0"/>
+          <w:bottom w:val="none" w:color="000000" w:sz="4" w:space="0"/>
+          <w:right w:val="none" w:color="000000" w:sz="4" w:space="0"/>
+        </w:pBdr>
+        <w:spacing/>
+        <w:ind w:right="0"/>
+        <w:rPr>
+          <w:rFonts w:ascii="Times New Roman" w:hAnsi="Times New Roman" w:eastAsia="Times New Roman" w:cs="Times New Roman"/>
+          <w:sz w:val="24"/>
+          <w:szCs w:val="24"/>
+          <w:highlight w:val="none"/>
+        </w:rPr>
+      </w:pPr>
+      <w:r>
+        <w:rPr>
+          <w:rFonts w:ascii="Times New Roman" w:hAnsi="Times New Roman" w:eastAsia="Times New Roman" w:cs="Times New Roman"/>
+          <w:sz w:val="24"/>
+          <w:szCs w:val="24"/>
+          <w:highlight w:val="none"/>
+        </w:rPr>
+      </w:r>
+      <w:r>
+        <w:rPr>
+          <w:rFonts w:ascii="Times New Roman" w:hAnsi="Times New Roman" w:eastAsia="Times New Roman" w:cs="Times New Roman"/>
+          <w:sz w:val="24"/>
+          <w:szCs w:val="24"/>
+          <w:highlight w:val="none"/>
+        </w:rPr>
+      </w:r>
+      <w:r>
+        <w:rPr>
+          <w:rFonts w:ascii="Times New Roman" w:hAnsi="Times New Roman" w:eastAsia="Times New Roman" w:cs="Times New Roman"/>
+          <w:sz w:val="24"/>
+          <w:szCs w:val="24"/>
+          <w:highlight w:val="none"/>
+        </w:rPr>
+      </w:r>
+    </w:p>
+    <w:p>
+      <w:pPr>
+        <w:pBdr>
+          <w:top w:val="none" w:color="000000" w:sz="4" w:space="0"/>
+          <w:left w:val="none" w:color="000000" w:sz="4" w:space="0"/>
+          <w:bottom w:val="none" w:color="000000" w:sz="4" w:space="0"/>
+          <w:right w:val="none" w:color="000000" w:sz="4" w:space="0"/>
+        </w:pBdr>
+        <w:spacing/>
+        <w:ind w:right="0"/>
+        <w:rPr>
+          <w:rFonts w:ascii="Times New Roman" w:hAnsi="Times New Roman" w:eastAsia="Times New Roman" w:cs="Times New Roman"/>
+          <w:sz w:val="24"/>
+          <w:szCs w:val="24"/>
+          <w:highlight w:val="none"/>
+        </w:rPr>
+      </w:pPr>
+      <w:r>
+        <w:rPr>
+          <w:rFonts w:ascii="Times New Roman" w:hAnsi="Times New Roman" w:eastAsia="Times New Roman" w:cs="Times New Roman"/>
+          <w:sz w:val="24"/>
+          <w:szCs w:val="24"/>
+          <w:highlight w:val="none"/>
+        </w:rPr>
+      </w:r>
+      <w:r>
+        <w:rPr>
+          <w:rFonts w:ascii="Times New Roman" w:hAnsi="Times New Roman" w:eastAsia="Times New Roman" w:cs="Times New Roman"/>
+          <w:sz w:val="24"/>
+          <w:szCs w:val="24"/>
+          <w:highlight w:val="none"/>
+        </w:rPr>
+      </w:r>
+      <w:r>
+        <w:rPr>
+          <w:rFonts w:ascii="Times New Roman" w:hAnsi="Times New Roman" w:eastAsia="Times New Roman" w:cs="Times New Roman"/>
+          <w:sz w:val="24"/>
+          <w:szCs w:val="24"/>
+          <w:highlight w:val="none"/>
+        </w:rPr>
+      </w:r>
+    </w:p>
+    <w:p>
+      <w:pPr>
+        <w:pBdr>
+          <w:top w:val="none" w:color="000000" w:sz="4" w:space="0"/>
+          <w:left w:val="none" w:color="000000" w:sz="4" w:space="0"/>
+          <w:bottom w:val="none" w:color="000000" w:sz="4" w:space="0"/>
+          <w:right w:val="none" w:color="000000" w:sz="4" w:space="0"/>
+        </w:pBdr>
+        <w:spacing/>
+        <w:ind w:right="0"/>
+        <w:rPr>
+          <w:rFonts w:ascii="Times New Roman" w:hAnsi="Times New Roman" w:eastAsia="Times New Roman" w:cs="Times New Roman"/>
+          <w:sz w:val="24"/>
+          <w:szCs w:val="24"/>
+          <w:highlight w:val="none"/>
+          <w:lang w:val="es-AR"/>
+        </w:rPr>
+      </w:pPr>
+      <w:r>
+        <w:rPr>
+          <w:rFonts w:ascii="Times New Roman" w:hAnsi="Times New Roman" w:eastAsia="Times New Roman" w:cs="Times New Roman"/>
+          <w:sz w:val="24"/>
+          <w:szCs w:val="24"/>
+          <w:highlight w:val="none"/>
+          <w:lang w:val="es-AR"/>
+        </w:rPr>
+        <w:t xml:space="preserve">Grafico</w:t>
+      </w:r>
+      <w:r>
+        <w:rPr>
+          <w:rFonts w:ascii="Times New Roman" w:hAnsi="Times New Roman" w:eastAsia="Times New Roman" w:cs="Times New Roman"/>
+          <w:sz w:val="24"/>
+          <w:szCs w:val="24"/>
+          <w:highlight w:val="none"/>
+        </w:rPr>
+      </w:r>
+    </w:p>
+    <w:p>
+      <w:pPr>
+        <w:pBdr>
+          <w:top w:val="none" w:color="000000" w:sz="4" w:space="0"/>
+          <w:left w:val="none" w:color="000000" w:sz="4" w:space="0"/>
+          <w:bottom w:val="none" w:color="000000" w:sz="4" w:space="0"/>
+          <w:right w:val="none" w:color="000000" w:sz="4" w:space="0"/>
+        </w:pBdr>
+        <w:spacing/>
+        <w:ind w:right="0"/>
+        <w:rPr>
+          <w:rFonts w:ascii="Times New Roman" w:hAnsi="Times New Roman" w:eastAsia="Times New Roman" w:cs="Times New Roman"/>
+          <w:sz w:val="24"/>
+          <w:szCs w:val="24"/>
+          <w:highlight w:val="none"/>
+          <w:lang w:val="es-AR"/>
+        </w:rPr>
+      </w:pPr>
+      <w:r>
+        <w:rPr>
+          <w:rFonts w:ascii="Times New Roman" w:hAnsi="Times New Roman" w:eastAsia="Times New Roman" w:cs="Times New Roman"/>
+          <w:sz w:val="24"/>
+          <w:szCs w:val="24"/>
+          <w:highlight w:val="none"/>
+          <w:lang w:val="es-AR"/>
+        </w:rPr>
+      </w:r>
+      <w:r/>
+      <w:r>
+        <mc:AlternateContent>
+          <mc:Choice Requires="wpg">
+            <w:drawing>
+              <wp:inline xmlns:wp="http://schemas.openxmlformats.org/drawingml/2006/wordprocessingDrawing" distT="0" distB="0" distL="0" distR="0">
+                <wp:extent cx="3582375" cy="2672787"/>
+                <wp:effectExtent l="0" t="0" r="0" b="0"/>
+                <wp:docPr id="2" name=""/>
+                <wp:cNvGraphicFramePr>
+                  <a:graphicFrameLocks xmlns:a="http://schemas.openxmlformats.org/drawingml/2006/main" noChangeAspect="1"/>
+                </wp:cNvGraphicFramePr>
+                <a:graphic xmlns:a="http://schemas.openxmlformats.org/drawingml/2006/main">
+                  <a:graphicData uri="http://schemas.openxmlformats.org/drawingml/2006/picture">
+                    <pic:pic xmlns:pic="http://schemas.openxmlformats.org/drawingml/2006/picture">
+                      <pic:nvPicPr>
+                        <pic:cNvPr id="1680567980" name=""/>
+                        <pic:cNvPicPr>
+                          <a:picLocks noChangeAspect="1"/>
+                        </pic:cNvPicPr>
+                        <pic:nvPr/>
+                      </pic:nvPicPr>
+                      <pic:blipFill>
+                        <a:blip r:embed="rId10"/>
+                        <a:stretch/>
+                      </pic:blipFill>
+                      <pic:spPr bwMode="auto">
+                        <a:xfrm flipH="0" flipV="0">
+                          <a:off x="0" y="0"/>
+                          <a:ext cx="3582374" cy="2672787"/>
+                        </a:xfrm>
+                        <a:prstGeom prst="rect">
+                          <a:avLst/>
+                        </a:prstGeom>
+                      </pic:spPr>
+                    </pic:pic>
+                  </a:graphicData>
+                </a:graphic>
+              </wp:inline>
+            </w:drawing>
+          </mc:Choice>
+          <mc:Fallback>
+            <w:pict>
+              <v:shapetype id="_x0000_t75" coordsize="21600,21600" o:spt="75" o:preferrelative="t" path="m@4@5l@4@11@9@11@9@5xe" filled="f" stroked="f">
+                <v:stroke joinstyle="miter"/>
+                <v:formulas>
+                  <v:f eqn="if lineDrawn pixelLineWidth 0"/>
+                  <v:f eqn="sum @0 1 0"/>
+                  <v:f eqn="sum 0 0 @1"/>
+                  <v:f eqn="prod @2 1 2"/>
+                  <v:f eqn="prod @3 21600 pixelWidth"/>
+                  <v:f eqn="prod @3 21600 pixelHeight"/>
+                  <v:f eqn="sum @0 0 1"/>
+                  <v:f eqn="prod @6 1 2"/>
+                  <v:f eqn="prod @7 21600 pixelWidth"/>
+                  <v:f eqn="sum @8 21600 0"/>
+                  <v:f eqn="prod @7 21600 pixelHeight"/>
+                  <v:f eqn="sum @10 21600 0"/>
+                </v:formulas>
+                <v:path o:extrusionok="f" gradientshapeok="t" o:connecttype="rect"/>
+                <o:lock v:ext="edit" aspectratio="t"/>
+              </v:shapetype>
+              <v:shape id="_x0000_i1" o:spid="_x0000_s1" type="#_x0000_t75" style="width:282.08pt;height:210.46pt;mso-wrap-distance-left:0.00pt;mso-wrap-distance-top:0.00pt;mso-wrap-distance-right:0.00pt;mso-wrap-distance-bottom:0.00pt;z-index:1;" stroked="false">
+                <v:imagedata r:id="rId10" o:title=""/>
+                <o:lock v:ext="edit" rotation="t"/>
+              </v:shape>
+            </w:pict>
+          </mc:Fallback>
+        </mc:AlternateContent>
+      </w:r>
+      <w:r/>
+      <w:r>
+        <w:rPr>
+          <w:rFonts w:ascii="Times New Roman" w:hAnsi="Times New Roman" w:eastAsia="Times New Roman" w:cs="Times New Roman"/>
+          <w:sz w:val="24"/>
+          <w:szCs w:val="24"/>
+          <w:highlight w:val="none"/>
+          <w:lang w:val="es-AR"/>
+        </w:rPr>
+      </w:r>
+      <w:r>
+        <w:rPr>
+          <w:rFonts w:ascii="Times New Roman" w:hAnsi="Times New Roman" w:eastAsia="Times New Roman" w:cs="Times New Roman"/>
+          <w:sz w:val="24"/>
+          <w:szCs w:val="24"/>
+          <w:highlight w:val="none"/>
+          <w:lang w:val="es-AR"/>
+        </w:rPr>
+      </w:r>
+      <w:r>
+        <w:rPr>
+          <w:rFonts w:ascii="Times New Roman" w:hAnsi="Times New Roman" w:eastAsia="Times New Roman" w:cs="Times New Roman"/>
+          <w:sz w:val="24"/>
+          <w:szCs w:val="24"/>
+          <w:highlight w:val="none"/>
+        </w:rPr>
+      </w:r>
+    </w:p>
+    <w:p>
+      <w:pPr>
+        <w:pBdr>
+          <w:top w:val="none" w:color="000000" w:sz="4" w:space="0"/>
+          <w:left w:val="none" w:color="000000" w:sz="4" w:space="0"/>
+          <w:bottom w:val="none" w:color="000000" w:sz="4" w:space="0"/>
+          <w:right w:val="none" w:color="000000" w:sz="4" w:space="0"/>
+        </w:pBdr>
+        <w:spacing/>
+        <w:ind w:right="0"/>
+        <w:rPr>
+          <w:rFonts w:ascii="Times New Roman" w:hAnsi="Times New Roman" w:eastAsia="Times New Roman" w:cs="Times New Roman"/>
+          <w:sz w:val="24"/>
+          <w:szCs w:val="24"/>
+          <w:highlight w:val="none"/>
+        </w:rPr>
+      </w:pPr>
+      <w:r>
+        <w:rPr>
+          <w:rFonts w:ascii="Times New Roman" w:hAnsi="Times New Roman" w:eastAsia="Times New Roman" w:cs="Times New Roman"/>
+          <w:sz w:val="24"/>
+          <w:szCs w:val="24"/>
+          <w:highlight w:val="none"/>
+          <w:lang w:val="es-AR"/>
+        </w:rPr>
+      </w:r>
+      <w:r>
+        <mc:AlternateContent>
+          <mc:Choice Requires="wpg">
+            <w:drawing>
+              <wp:inline xmlns:wp="http://schemas.openxmlformats.org/drawingml/2006/wordprocessingDrawing" distT="0" distB="0" distL="0" distR="0">
+                <wp:extent cx="3483459" cy="2598987"/>
+                <wp:effectExtent l="0" t="0" r="0" b="0"/>
+                <wp:docPr id="3" name=""/>
+                <wp:cNvGraphicFramePr>
+                  <a:graphicFrameLocks xmlns:a="http://schemas.openxmlformats.org/drawingml/2006/main" noChangeAspect="1"/>
+                </wp:cNvGraphicFramePr>
+                <a:graphic xmlns:a="http://schemas.openxmlformats.org/drawingml/2006/main">
+                  <a:graphicData uri="http://schemas.openxmlformats.org/drawingml/2006/picture">
+                    <pic:pic xmlns:pic="http://schemas.openxmlformats.org/drawingml/2006/picture">
+                      <pic:nvPicPr>
+                        <pic:cNvPr id="627294153" name=""/>
+                        <pic:cNvPicPr>
+                          <a:picLocks noChangeAspect="1"/>
+                        </pic:cNvPicPr>
+                        <pic:nvPr/>
+                      </pic:nvPicPr>
+                      <pic:blipFill>
+                        <a:blip r:embed="rId11"/>
+                        <a:stretch/>
+                      </pic:blipFill>
+                      <pic:spPr bwMode="auto">
+                        <a:xfrm flipH="0" flipV="0">
+                          <a:off x="0" y="0"/>
+                          <a:ext cx="3483458" cy="2598986"/>
+                        </a:xfrm>
+                        <a:prstGeom prst="rect">
+                          <a:avLst/>
+                        </a:prstGeom>
+                      </pic:spPr>
+                    </pic:pic>
+                  </a:graphicData>
+                </a:graphic>
+              </wp:inline>
+            </w:drawing>
+          </mc:Choice>
+          <mc:Fallback>
+            <w:pict>
+              <v:shapetype id="_x0000_t75" coordsize="21600,21600" o:spt="75" o:preferrelative="t" path="m@4@5l@4@11@9@11@9@5xe" filled="f" stroked="f">
+                <v:stroke joinstyle="miter"/>
+                <v:formulas>
+                  <v:f eqn="if lineDrawn pixelLineWidth 0"/>
+                  <v:f eqn="sum @0 1 0"/>
+                  <v:f eqn="sum 0 0 @1"/>
+                  <v:f eqn="prod @2 1 2"/>
+                  <v:f eqn="prod @3 21600 pixelWidth"/>
+                  <v:f eqn="prod @3 21600 pixelHeight"/>
+                  <v:f eqn="sum @0 0 1"/>
+                  <v:f eqn="prod @6 1 2"/>
+                  <v:f eqn="prod @7 21600 pixelWidth"/>
+                  <v:f eqn="sum @8 21600 0"/>
+                  <v:f eqn="prod @7 21600 pixelHeight"/>
+                  <v:f eqn="sum @10 21600 0"/>
+                </v:formulas>
+                <v:path o:extrusionok="f" gradientshapeok="t" o:connecttype="rect"/>
+                <o:lock v:ext="edit" aspectratio="t"/>
+              </v:shapetype>
+              <v:shape id="_x0000_i2" o:spid="_x0000_s2" type="#_x0000_t75" style="width:274.29pt;height:204.64pt;mso-wrap-distance-left:0.00pt;mso-wrap-distance-top:0.00pt;mso-wrap-distance-right:0.00pt;mso-wrap-distance-bottom:0.00pt;z-index:1;" stroked="false">
+                <v:imagedata r:id="rId11" o:title=""/>
+                <o:lock v:ext="edit" rotation="t"/>
+              </v:shape>
+            </w:pict>
+          </mc:Fallback>
+        </mc:AlternateContent>
+      </w:r>
+      <w:r>
+        <w:rPr>
+          <w:rFonts w:ascii="Times New Roman" w:hAnsi="Times New Roman" w:eastAsia="Times New Roman" w:cs="Times New Roman"/>
+          <w:sz w:val="24"/>
+          <w:szCs w:val="24"/>
+          <w:highlight w:val="none"/>
+          <w:lang w:val="es-AR"/>
+        </w:rPr>
+      </w:r>
+      <w:r>
+        <w:rPr>
+          <w:rFonts w:ascii="Times New Roman" w:hAnsi="Times New Roman" w:eastAsia="Times New Roman" w:cs="Times New Roman"/>
+          <w:sz w:val="24"/>
+          <w:szCs w:val="24"/>
+          <w:highlight w:val="none"/>
+          <w:lang w:val="es-AR"/>
+        </w:rPr>
+      </w:r>
+      <w:r>
+        <w:rPr>
+          <w:rFonts w:ascii="Times New Roman" w:hAnsi="Times New Roman" w:eastAsia="Times New Roman" w:cs="Times New Roman"/>
+          <w:sz w:val="24"/>
+          <w:szCs w:val="24"/>
+          <w:highlight w:val="none"/>
+          <w:lang w:val="es-AR"/>
         </w:rPr>
       </w:r>
     </w:p>

</xml_diff>

<commit_message>
se añadieron las imagenes al programa
actualize el diagrama uml
</commit_message>
<xml_diff>
--- a/TRABAJO PRACTICO N1.docx
+++ b/TRABAJO PRACTICO N1.docx
@@ -1181,6 +1181,11 @@
     </w:p>
     <w:p>
       <w:pPr>
+        <w:pStyle w:val="940"/>
+        <w:numPr>
+          <w:ilvl w:val="0"/>
+          <w:numId w:val="22"/>
+        </w:numPr>
         <w:pBdr>
           <w:top w:val="none" w:color="000000" w:sz="4" w:space="0"/>
           <w:left w:val="none" w:color="000000" w:sz="4" w:space="0"/>
@@ -1188,7 +1193,7 @@
           <w:right w:val="none" w:color="000000" w:sz="4" w:space="0"/>
         </w:pBdr>
         <w:spacing/>
-        <w:ind w:right="0" w:firstLine="0" w:left="0"/>
+        <w:ind w:right="0"/>
         <w:rPr>
           <w:rFonts w:ascii="Times New Roman" w:hAnsi="Times New Roman" w:cs="Times New Roman"/>
           <w:sz w:val="24"/>
@@ -1197,10 +1202,190 @@
       </w:pPr>
       <w:r>
         <w:rPr>
-          <w:rFonts w:ascii="Times New Roman" w:hAnsi="Times New Roman" w:eastAsia="Times New Roman" w:cs="Times New Roman"/>
+          <w:rFonts w:ascii="Times New Roman" w:hAnsi="Times New Roman" w:cs="Times New Roman"/>
+          <w:sz w:val="24"/>
+          <w:szCs w:val="24"/>
           <w:highlight w:val="none"/>
+          <w:lang w:val="es-AR"/>
+        </w:rPr>
+        <w:t xml:space="preserve">Pantalla de carga temporal</w:t>
+      </w:r>
+      <w:r>
+        <w:rPr>
+          <w:rFonts w:ascii="Times New Roman" w:hAnsi="Times New Roman" w:cs="Times New Roman"/>
+          <w:sz w:val="24"/>
+          <w:szCs w:val="24"/>
         </w:rPr>
       </w:r>
+    </w:p>
+    <w:p>
+      <w:pPr>
+        <w:pStyle w:val="940"/>
+        <w:numPr>
+          <w:ilvl w:val="0"/>
+          <w:numId w:val="22"/>
+        </w:numPr>
+        <w:pBdr>
+          <w:top w:val="none" w:color="000000" w:sz="4" w:space="0"/>
+          <w:left w:val="none" w:color="000000" w:sz="4" w:space="0"/>
+          <w:bottom w:val="none" w:color="000000" w:sz="4" w:space="0"/>
+          <w:right w:val="none" w:color="000000" w:sz="4" w:space="0"/>
+        </w:pBdr>
+        <w:spacing/>
+        <w:ind w:right="0"/>
+        <w:rPr>
+          <w:rFonts w:ascii="Times New Roman" w:hAnsi="Times New Roman" w:cs="Times New Roman"/>
+          <w:sz w:val="24"/>
+          <w:szCs w:val="24"/>
+        </w:rPr>
+      </w:pPr>
+      <w:r>
+        <w:rPr>
+          <w:rFonts w:ascii="Times New Roman" w:hAnsi="Times New Roman" w:cs="Times New Roman"/>
+          <w:sz w:val="24"/>
+          <w:szCs w:val="24"/>
+          <w:highlight w:val="none"/>
+          <w:lang w:val="es-AR"/>
+        </w:rPr>
+        <w:t xml:space="preserve">Pantalla de Game Over temporal</w:t>
+      </w:r>
+      <w:r>
+        <w:rPr>
+          <w:rFonts w:ascii="Times New Roman" w:hAnsi="Times New Roman" w:cs="Times New Roman"/>
+          <w:sz w:val="24"/>
+          <w:szCs w:val="24"/>
+        </w:rPr>
+      </w:r>
+    </w:p>
+    <w:p>
+      <w:pPr>
+        <w:pStyle w:val="940"/>
+        <w:numPr>
+          <w:ilvl w:val="0"/>
+          <w:numId w:val="22"/>
+        </w:numPr>
+        <w:pBdr>
+          <w:top w:val="none" w:color="000000" w:sz="4" w:space="0"/>
+          <w:left w:val="none" w:color="000000" w:sz="4" w:space="0"/>
+          <w:bottom w:val="none" w:color="000000" w:sz="4" w:space="0"/>
+          <w:right w:val="none" w:color="000000" w:sz="4" w:space="0"/>
+        </w:pBdr>
+        <w:spacing/>
+        <w:ind w:right="0"/>
+        <w:rPr>
+          <w:rFonts w:ascii="Times New Roman" w:hAnsi="Times New Roman" w:cs="Times New Roman"/>
+          <w:sz w:val="24"/>
+          <w:szCs w:val="24"/>
+        </w:rPr>
+      </w:pPr>
+      <w:r>
+        <w:rPr>
+          <w:rFonts w:ascii="Times New Roman" w:hAnsi="Times New Roman" w:cs="Times New Roman"/>
+          <w:sz w:val="24"/>
+          <w:szCs w:val="24"/>
+          <w:highlight w:val="none"/>
+          <w:lang w:val="es-AR"/>
+        </w:rPr>
+        <w:t xml:space="preserve">Se puso la funcion de cuando aprete espacio en la Pantalla inicial se inicie el juego</w:t>
+      </w:r>
+      <w:r>
+        <w:rPr>
+          <w:rFonts w:ascii="Times New Roman" w:hAnsi="Times New Roman" w:cs="Times New Roman"/>
+          <w:sz w:val="24"/>
+          <w:szCs w:val="24"/>
+        </w:rPr>
+      </w:r>
+    </w:p>
+    <w:p>
+      <w:pPr>
+        <w:pStyle w:val="940"/>
+        <w:numPr>
+          <w:ilvl w:val="0"/>
+          <w:numId w:val="22"/>
+        </w:numPr>
+        <w:pBdr>
+          <w:top w:val="none" w:color="000000" w:sz="4" w:space="0"/>
+          <w:left w:val="none" w:color="000000" w:sz="4" w:space="0"/>
+          <w:bottom w:val="none" w:color="000000" w:sz="4" w:space="0"/>
+          <w:right w:val="none" w:color="000000" w:sz="4" w:space="0"/>
+        </w:pBdr>
+        <w:spacing/>
+        <w:ind w:right="0"/>
+        <w:rPr>
+          <w:rFonts w:ascii="Times New Roman" w:hAnsi="Times New Roman" w:cs="Times New Roman"/>
+          <w:sz w:val="24"/>
+          <w:szCs w:val="24"/>
+        </w:rPr>
+      </w:pPr>
+      <w:r>
+        <w:rPr>
+          <w:rFonts w:ascii="Times New Roman" w:hAnsi="Times New Roman" w:cs="Times New Roman"/>
+          <w:sz w:val="24"/>
+          <w:szCs w:val="24"/>
+          <w:highlight w:val="none"/>
+          <w:lang w:val="es-AR"/>
+        </w:rPr>
+      </w:r>
+      <w:r>
+        <w:rPr>
+          <w:rFonts w:ascii="Times New Roman" w:hAnsi="Times New Roman" w:cs="Times New Roman"/>
+          <w:sz w:val="24"/>
+          <w:szCs w:val="24"/>
+          <w:highlight w:val="none"/>
+          <w:lang w:val="es-AR"/>
+        </w:rPr>
+      </w:r>
+      <w:r>
+        <w:rPr>
+          <w:rFonts w:ascii="Times New Roman" w:hAnsi="Times New Roman" w:cs="Times New Roman"/>
+          <w:sz w:val="24"/>
+          <w:szCs w:val="24"/>
+          <w:highlight w:val="none"/>
+          <w:lang w:val="es-AR"/>
+        </w:rPr>
+        <w:t xml:space="preserve">Se puso la funcion de cuando aprete espacio en la Pantalla</w:t>
+      </w:r>
+      <w:r>
+        <w:rPr>
+          <w:rFonts w:ascii="Times New Roman" w:hAnsi="Times New Roman" w:cs="Times New Roman"/>
+          <w:sz w:val="24"/>
+          <w:szCs w:val="24"/>
+          <w:highlight w:val="none"/>
+          <w:lang w:val="es-AR"/>
+        </w:rPr>
+        <w:t xml:space="preserve"> de Game Over se podra volver a jugar</w:t>
+      </w:r>
+      <w:r>
+        <w:rPr>
+          <w:rFonts w:ascii="Times New Roman" w:hAnsi="Times New Roman" w:cs="Times New Roman"/>
+          <w:sz w:val="24"/>
+          <w:szCs w:val="24"/>
+          <w:highlight w:val="none"/>
+          <w:lang w:val="es-AR"/>
+        </w:rPr>
+      </w:r>
+    </w:p>
+    <w:p>
+      <w:pPr>
+        <w:pStyle w:val="940"/>
+        <w:numPr>
+          <w:ilvl w:val="0"/>
+          <w:numId w:val="22"/>
+        </w:numPr>
+        <w:pBdr>
+          <w:top w:val="none" w:color="000000" w:sz="4" w:space="0"/>
+          <w:left w:val="none" w:color="000000" w:sz="4" w:space="0"/>
+          <w:bottom w:val="none" w:color="000000" w:sz="4" w:space="0"/>
+          <w:right w:val="none" w:color="000000" w:sz="4" w:space="0"/>
+        </w:pBdr>
+        <w:spacing/>
+        <w:ind w:right="0"/>
+        <w:rPr>
+          <w:rFonts w:ascii="Times New Roman" w:hAnsi="Times New Roman" w:cs="Times New Roman"/>
+          <w:sz w:val="24"/>
+          <w:szCs w:val="24"/>
+        </w:rPr>
+      </w:pPr>
       <w:r>
         <w:rPr>
           <w:rFonts w:ascii="Times New Roman" w:hAnsi="Times New Roman" w:cs="Times New Roman"/>
@@ -1213,32 +1398,9 @@
           <w:rFonts w:ascii="Times New Roman" w:hAnsi="Times New Roman" w:cs="Times New Roman"/>
           <w:sz w:val="24"/>
           <w:szCs w:val="24"/>
+          <w:lang w:val="es-AR"/>
         </w:rPr>
-      </w:r>
-    </w:p>
-    <w:p>
-      <w:pPr>
-        <w:pBdr>
-          <w:top w:val="none" w:color="000000" w:sz="4" w:space="0"/>
-          <w:left w:val="none" w:color="000000" w:sz="4" w:space="0"/>
-          <w:bottom w:val="none" w:color="000000" w:sz="4" w:space="0"/>
-          <w:right w:val="none" w:color="000000" w:sz="4" w:space="0"/>
-        </w:pBdr>
-        <w:spacing/>
-        <w:ind w:right="0" w:firstLine="0" w:left="709"/>
-        <w:rPr>
-          <w:rFonts w:ascii="Times New Roman" w:hAnsi="Times New Roman" w:cs="Times New Roman"/>
-          <w:sz w:val="24"/>
-          <w:szCs w:val="24"/>
-        </w:rPr>
-      </w:pPr>
-      <w:r>
-        <w:rPr>
-          <w:rFonts w:ascii="Times New Roman" w:hAnsi="Times New Roman" w:eastAsia="Times New Roman" w:cs="Times New Roman"/>
-          <w:sz w:val="24"/>
-          <w:szCs w:val="24"/>
-          <w:highlight w:val="none"/>
-        </w:rPr>
+        <w:t xml:space="preserve">Se añadio mas enemigos</w:t>
       </w:r>
       <w:r>
         <w:rPr>
@@ -1246,6 +1408,49 @@
           <w:sz w:val="24"/>
           <w:szCs w:val="24"/>
         </w:rPr>
+      </w:r>
+      <w:r/>
+    </w:p>
+    <w:p>
+      <w:pPr>
+        <w:pStyle w:val="940"/>
+        <w:numPr>
+          <w:ilvl w:val="0"/>
+          <w:numId w:val="22"/>
+        </w:numPr>
+        <w:pBdr>
+          <w:top w:val="none" w:color="000000" w:sz="4" w:space="0"/>
+          <w:left w:val="none" w:color="000000" w:sz="4" w:space="0"/>
+          <w:bottom w:val="none" w:color="000000" w:sz="4" w:space="0"/>
+          <w:right w:val="none" w:color="000000" w:sz="4" w:space="0"/>
+        </w:pBdr>
+        <w:spacing/>
+        <w:ind w:right="0"/>
+        <w:rPr>
+          <w:rFonts w:ascii="Times New Roman" w:hAnsi="Times New Roman" w:cs="Times New Roman"/>
+          <w:sz w:val="24"/>
+          <w:szCs w:val="24"/>
+        </w:rPr>
+      </w:pPr>
+      <w:r>
+        <w:rPr>
+          <w:rFonts w:ascii="Times New Roman" w:hAnsi="Times New Roman" w:cs="Times New Roman"/>
+          <w:sz w:val="24"/>
+          <w:szCs w:val="24"/>
+          <w:highlight w:val="none"/>
+          <w:lang w:val="es-AR"/>
+        </w:rPr>
+        <w:t xml:space="preserve">Se creo las pantallas </w:t>
+      </w:r>
+      <w:r>
+        <w:rPr>
+          <w:rFonts w:ascii="Times New Roman" w:hAnsi="Times New Roman" w:cs="Times New Roman"/>
+          <w:sz w:val="24"/>
+          <w:szCs w:val="24"/>
+          <w:highlight w:val="none"/>
+          <w:lang w:val="en-US"/>
+        </w:rPr>
+        <w:t xml:space="preserve">(Inicio y Game Over) hechas por mi </w:t>
       </w:r>
       <w:r>
         <w:rPr>
@@ -1257,6 +1462,11 @@
     </w:p>
     <w:p>
       <w:pPr>
+        <w:pStyle w:val="940"/>
+        <w:numPr>
+          <w:ilvl w:val="0"/>
+          <w:numId w:val="22"/>
+        </w:numPr>
         <w:pBdr>
           <w:top w:val="none" w:color="000000" w:sz="4" w:space="0"/>
           <w:left w:val="none" w:color="000000" w:sz="4" w:space="0"/>
@@ -1266,28 +1476,75 @@
         <w:spacing/>
         <w:ind w:right="0"/>
         <w:rPr>
-          <w:rFonts w:ascii="Times New Roman" w:hAnsi="Times New Roman" w:eastAsia="Times New Roman" w:cs="Times New Roman"/>
+          <w:rFonts w:ascii="Times New Roman" w:hAnsi="Times New Roman" w:cs="Times New Roman"/>
           <w:sz w:val="24"/>
           <w:szCs w:val="24"/>
         </w:rPr>
       </w:pPr>
       <w:r>
         <w:rPr>
+          <w:rFonts w:ascii="Times New Roman" w:hAnsi="Times New Roman" w:cs="Times New Roman"/>
+          <w:sz w:val="24"/>
+          <w:szCs w:val="24"/>
           <w:highlight w:val="none"/>
+          <w:lang w:val="en-US"/>
+        </w:rPr>
+        <w:t xml:space="preserve">Se reemplazo las pantallas temporales por las actuales</w:t>
+      </w:r>
+      <w:r>
+        <w:rPr>
+          <w:rFonts w:ascii="Times New Roman" w:hAnsi="Times New Roman" w:cs="Times New Roman"/>
+          <w:sz w:val="24"/>
+          <w:szCs w:val="24"/>
+        </w:rPr>
+      </w:r>
+    </w:p>
+    <w:p>
+      <w:pPr>
+        <w:pStyle w:val="940"/>
+        <w:numPr>
+          <w:ilvl w:val="0"/>
+          <w:numId w:val="22"/>
+        </w:numPr>
+        <w:pBdr>
+          <w:top w:val="none" w:color="000000" w:sz="4" w:space="0"/>
+          <w:left w:val="none" w:color="000000" w:sz="4" w:space="0"/>
+          <w:bottom w:val="none" w:color="000000" w:sz="4" w:space="0"/>
+          <w:right w:val="none" w:color="000000" w:sz="4" w:space="0"/>
+        </w:pBdr>
+        <w:spacing/>
+        <w:ind w:right="0"/>
+        <w:rPr>
+          <w:rFonts w:ascii="Times New Roman" w:hAnsi="Times New Roman" w:cs="Times New Roman"/>
+          <w:sz w:val="24"/>
+          <w:szCs w:val="24"/>
+        </w:rPr>
+      </w:pPr>
+      <w:r>
+        <w:rPr>
+          <w:rFonts w:ascii="Times New Roman" w:hAnsi="Times New Roman" w:cs="Times New Roman"/>
+          <w:sz w:val="24"/>
+          <w:szCs w:val="24"/>
+          <w:highlight w:val="none"/>
+          <w:lang w:val="en-US"/>
         </w:rPr>
       </w:r>
       <w:r>
         <w:rPr>
-          <w:rFonts w:ascii="Times New Roman" w:hAnsi="Times New Roman" w:eastAsia="Times New Roman" w:cs="Times New Roman"/>
+          <w:rFonts w:ascii="Times New Roman" w:hAnsi="Times New Roman" w:cs="Times New Roman"/>
           <w:sz w:val="24"/>
           <w:szCs w:val="24"/>
+          <w:highlight w:val="none"/>
+          <w:lang w:val="en-US"/>
         </w:rPr>
       </w:r>
       <w:r>
         <w:rPr>
-          <w:rFonts w:ascii="Times New Roman" w:hAnsi="Times New Roman" w:eastAsia="Times New Roman" w:cs="Times New Roman"/>
+          <w:rFonts w:ascii="Times New Roman" w:hAnsi="Times New Roman" w:cs="Times New Roman"/>
           <w:sz w:val="24"/>
           <w:szCs w:val="24"/>
+          <w:highlight w:val="none"/>
+          <w:lang w:val="en-US"/>
         </w:rPr>
       </w:r>
     </w:p>
@@ -2080,86 +2337,6 @@
           <w:rFonts w:ascii="Times New Roman" w:hAnsi="Times New Roman" w:eastAsia="Times New Roman" w:cs="Times New Roman"/>
           <w:sz w:val="24"/>
           <w:szCs w:val="24"/>
-        </w:rPr>
-      </w:pPr>
-      <w:r>
-        <w:rPr>
-          <w:rFonts w:ascii="Times New Roman" w:hAnsi="Times New Roman" w:eastAsia="Times New Roman" w:cs="Times New Roman"/>
-          <w:sz w:val="24"/>
-          <w:szCs w:val="24"/>
-        </w:rPr>
-      </w:r>
-      <w:r>
-        <w:rPr>
-          <w:rFonts w:ascii="Times New Roman" w:hAnsi="Times New Roman" w:eastAsia="Times New Roman" w:cs="Times New Roman"/>
-          <w:sz w:val="24"/>
-          <w:szCs w:val="24"/>
-        </w:rPr>
-      </w:r>
-      <w:r>
-        <w:rPr>
-          <w:rFonts w:ascii="Times New Roman" w:hAnsi="Times New Roman" w:eastAsia="Times New Roman" w:cs="Times New Roman"/>
-          <w:sz w:val="24"/>
-          <w:szCs w:val="24"/>
-        </w:rPr>
-      </w:r>
-    </w:p>
-    <w:p>
-      <w:pPr>
-        <w:pBdr>
-          <w:top w:val="none" w:color="000000" w:sz="4" w:space="0"/>
-          <w:left w:val="none" w:color="000000" w:sz="4" w:space="0"/>
-          <w:bottom w:val="none" w:color="000000" w:sz="4" w:space="0"/>
-          <w:right w:val="none" w:color="000000" w:sz="4" w:space="0"/>
-        </w:pBdr>
-        <w:spacing/>
-        <w:ind w:right="0"/>
-        <w:rPr>
-          <w:rFonts w:ascii="Times New Roman" w:hAnsi="Times New Roman" w:eastAsia="Times New Roman" w:cs="Times New Roman"/>
-          <w:sz w:val="24"/>
-          <w:szCs w:val="24"/>
-          <w:highlight w:val="none"/>
-        </w:rPr>
-      </w:pPr>
-      <w:r>
-        <w:rPr>
-          <w:rFonts w:ascii="Times New Roman" w:hAnsi="Times New Roman" w:eastAsia="Times New Roman" w:cs="Times New Roman"/>
-          <w:sz w:val="24"/>
-          <w:szCs w:val="24"/>
-        </w:rPr>
-        <w:t xml:space="preserve">Diagrama de Clases:</w:t>
-      </w:r>
-      <w:r>
-        <w:rPr>
-          <w:rFonts w:ascii="Times New Roman" w:hAnsi="Times New Roman" w:eastAsia="Times New Roman" w:cs="Times New Roman"/>
-          <w:sz w:val="24"/>
-          <w:szCs w:val="24"/>
-          <w:highlight w:val="none"/>
-        </w:rPr>
-      </w:r>
-      <w:r>
-        <w:rPr>
-          <w:rFonts w:ascii="Times New Roman" w:hAnsi="Times New Roman" w:eastAsia="Times New Roman" w:cs="Times New Roman"/>
-          <w:sz w:val="24"/>
-          <w:szCs w:val="24"/>
-          <w:highlight w:val="none"/>
-        </w:rPr>
-      </w:r>
-    </w:p>
-    <w:p>
-      <w:pPr>
-        <w:pBdr>
-          <w:top w:val="none" w:color="000000" w:sz="4" w:space="0"/>
-          <w:left w:val="none" w:color="000000" w:sz="4" w:space="0"/>
-          <w:bottom w:val="none" w:color="000000" w:sz="4" w:space="0"/>
-          <w:right w:val="none" w:color="000000" w:sz="4" w:space="0"/>
-        </w:pBdr>
-        <w:spacing/>
-        <w:ind w:right="0"/>
-        <w:rPr>
-          <w:rFonts w:ascii="Times New Roman" w:hAnsi="Times New Roman" w:eastAsia="Times New Roman" w:cs="Times New Roman"/>
-          <w:sz w:val="24"/>
-          <w:szCs w:val="24"/>
           <w:highlight w:val="none"/>
         </w:rPr>
       </w:pPr>
@@ -2210,13 +2387,111 @@
           <w:rFonts w:ascii="Times New Roman" w:hAnsi="Times New Roman" w:eastAsia="Times New Roman" w:cs="Times New Roman"/>
           <w:sz w:val="24"/>
           <w:szCs w:val="24"/>
+        </w:rPr>
+        <w:t xml:space="preserve">Diagrama de Clases:</w:t>
+      </w:r>
+      <w:r>
+        <w:rPr>
+          <w:rFonts w:ascii="Times New Roman" w:hAnsi="Times New Roman" w:eastAsia="Times New Roman" w:cs="Times New Roman"/>
+          <w:sz w:val="24"/>
+          <w:szCs w:val="24"/>
+          <w:highlight w:val="none"/>
+        </w:rPr>
+      </w:r>
+      <w:r>
+        <w:rPr>
+          <w:rFonts w:ascii="Times New Roman" w:hAnsi="Times New Roman" w:eastAsia="Times New Roman" w:cs="Times New Roman"/>
+          <w:sz w:val="24"/>
+          <w:szCs w:val="24"/>
+          <w:highlight w:val="none"/>
+        </w:rPr>
+      </w:r>
+      <w:r>
+        <w:rPr>
+          <w:rFonts w:ascii="Times New Roman" w:hAnsi="Times New Roman" w:eastAsia="Times New Roman" w:cs="Times New Roman"/>
+          <w:sz w:val="24"/>
+          <w:szCs w:val="24"/>
+          <w:highlight w:val="none"/>
+        </w:rPr>
+      </w:r>
+      <w:r>
+        <w:rPr>
+          <w:rFonts w:ascii="Times New Roman" w:hAnsi="Times New Roman" w:eastAsia="Times New Roman" w:cs="Times New Roman"/>
+          <w:sz w:val="24"/>
+          <w:szCs w:val="24"/>
+          <w:highlight w:val="none"/>
+        </w:rPr>
+      </w:r>
+      <w:r>
+        <w:rPr>
+          <w:rFonts w:ascii="Times New Roman" w:hAnsi="Times New Roman" w:eastAsia="Times New Roman" w:cs="Times New Roman"/>
+          <w:sz w:val="24"/>
+          <w:szCs w:val="24"/>
+          <w:highlight w:val="none"/>
+        </w:rPr>
+      </w:r>
+      <w:r>
+        <w:rPr>
+          <w:rFonts w:ascii="Times New Roman" w:hAnsi="Times New Roman" w:eastAsia="Times New Roman" w:cs="Times New Roman"/>
+          <w:sz w:val="24"/>
+          <w:szCs w:val="24"/>
+          <w:highlight w:val="none"/>
+        </w:rPr>
+      </w:r>
+    </w:p>
+    <w:p>
+      <w:pPr>
+        <w:pBdr>
+          <w:top w:val="none" w:color="000000" w:sz="4" w:space="0"/>
+          <w:left w:val="none" w:color="000000" w:sz="4" w:space="0"/>
+          <w:bottom w:val="none" w:color="000000" w:sz="4" w:space="0"/>
+          <w:right w:val="none" w:color="000000" w:sz="4" w:space="0"/>
+        </w:pBdr>
+        <w:spacing/>
+        <w:ind w:right="0"/>
+        <w:rPr>
+          <w:rFonts w:ascii="Times New Roman" w:hAnsi="Times New Roman" w:eastAsia="Times New Roman" w:cs="Times New Roman"/>
+          <w:sz w:val="24"/>
+          <w:szCs w:val="24"/>
+          <w:highlight w:val="none"/>
+        </w:rPr>
+      </w:pPr>
+      <w:r>
+        <w:rPr>
+          <w:rFonts w:ascii="Times New Roman" w:hAnsi="Times New Roman" w:eastAsia="Times New Roman" w:cs="Times New Roman"/>
+          <w:sz w:val="24"/>
+          <w:szCs w:val="24"/>
+          <w:highlight w:val="none"/>
+        </w:rPr>
+      </w:r>
+      <w:r>
+        <w:rPr>
+          <w:rFonts w:ascii="Times New Roman" w:hAnsi="Times New Roman" w:eastAsia="Times New Roman" w:cs="Times New Roman"/>
+          <w:sz w:val="24"/>
+          <w:szCs w:val="24"/>
+          <w:highlight w:val="none"/>
+        </w:rPr>
+      </w:r>
+      <w:r>
+        <w:rPr>
+          <w:rFonts w:ascii="Times New Roman" w:hAnsi="Times New Roman" w:eastAsia="Times New Roman" w:cs="Times New Roman"/>
+          <w:sz w:val="24"/>
+          <w:szCs w:val="24"/>
+          <w:highlight w:val="none"/>
+        </w:rPr>
+      </w:r>
+      <w:r>
+        <w:rPr>
+          <w:rFonts w:ascii="Times New Roman" w:hAnsi="Times New Roman" w:eastAsia="Times New Roman" w:cs="Times New Roman"/>
+          <w:sz w:val="24"/>
+          <w:szCs w:val="24"/>
           <w:highlight w:val="none"/>
         </w:rPr>
         <mc:AlternateContent>
           <mc:Choice Requires="wpg">
             <w:drawing>
               <wp:inline xmlns:wp="http://schemas.openxmlformats.org/drawingml/2006/wordprocessingDrawing" distT="0" distB="0" distL="0" distR="0">
-                <wp:extent cx="5943600" cy="5467072"/>
+                <wp:extent cx="4783500" cy="5062421"/>
                 <wp:effectExtent l="0" t="0" r="0" b="0"/>
                 <wp:docPr id="1" name=""/>
                 <wp:cNvGraphicFramePr>
@@ -2226,7 +2501,7 @@
                   <a:graphicData uri="http://schemas.openxmlformats.org/drawingml/2006/picture">
                     <pic:pic xmlns:pic="http://schemas.openxmlformats.org/drawingml/2006/picture">
                       <pic:nvPicPr>
-                        <pic:cNvPr id="327070267" name=""/>
+                        <pic:cNvPr id="1333620780" name=""/>
                         <pic:cNvPicPr>
                           <a:picLocks noChangeAspect="1"/>
                         </pic:cNvPicPr>
@@ -2237,9 +2512,9 @@
                         <a:stretch/>
                       </pic:blipFill>
                       <pic:spPr bwMode="auto">
-                        <a:xfrm>
+                        <a:xfrm flipH="0" flipV="0">
                           <a:off x="0" y="0"/>
-                          <a:ext cx="5943599" cy="5467071"/>
+                          <a:ext cx="4783499" cy="5062421"/>
                         </a:xfrm>
                         <a:prstGeom prst="rect">
                           <a:avLst/>
@@ -2272,7 +2547,7 @@
                 <v:path o:extrusionok="f" gradientshapeok="t" o:connecttype="rect"/>
                 <o:lock v:ext="edit" aspectratio="t"/>
               </v:shapetype>
-              <v:shape id="_x0000_i0" o:spid="_x0000_s0" type="#_x0000_t75" style="width:468.00pt;height:430.48pt;mso-wrap-distance-left:0.00pt;mso-wrap-distance-top:0.00pt;mso-wrap-distance-right:0.00pt;mso-wrap-distance-bottom:0.00pt;z-index:1;" stroked="false">
+              <v:shape id="_x0000_i0" o:spid="_x0000_s0" type="#_x0000_t75" style="width:376.65pt;height:398.62pt;mso-wrap-distance-left:0.00pt;mso-wrap-distance-top:0.00pt;mso-wrap-distance-right:0.00pt;mso-wrap-distance-bottom:0.00pt;z-index:1;" stroked="false">
                 <v:imagedata r:id="rId9" o:title=""/>
                 <o:lock v:ext="edit" rotation="t"/>
               </v:shape>
@@ -2296,24 +2571,6 @@
           <w:highlight w:val="none"/>
         </w:rPr>
       </w:r>
-    </w:p>
-    <w:p>
-      <w:pPr>
-        <w:pBdr>
-          <w:top w:val="none" w:color="000000" w:sz="4" w:space="0"/>
-          <w:left w:val="none" w:color="000000" w:sz="4" w:space="0"/>
-          <w:bottom w:val="none" w:color="000000" w:sz="4" w:space="0"/>
-          <w:right w:val="none" w:color="000000" w:sz="4" w:space="0"/>
-        </w:pBdr>
-        <w:spacing/>
-        <w:ind w:right="0"/>
-        <w:rPr>
-          <w:rFonts w:ascii="Times New Roman" w:hAnsi="Times New Roman" w:eastAsia="Times New Roman" w:cs="Times New Roman"/>
-          <w:sz w:val="24"/>
-          <w:szCs w:val="24"/>
-          <w:highlight w:val="none"/>
-        </w:rPr>
-      </w:pPr>
       <w:r>
         <w:rPr>
           <w:rFonts w:ascii="Times New Roman" w:hAnsi="Times New Roman" w:eastAsia="Times New Roman" w:cs="Times New Roman"/>
@@ -2354,6 +2611,7 @@
           <w:sz w:val="24"/>
           <w:szCs w:val="24"/>
           <w:highlight w:val="none"/>
+          <w:lang w:val="es-AR"/>
         </w:rPr>
       </w:pPr>
       <w:r>
@@ -2362,6 +2620,7 @@
           <w:sz w:val="24"/>
           <w:szCs w:val="24"/>
           <w:highlight w:val="none"/>
+          <w:lang w:val="es-AR"/>
         </w:rPr>
       </w:r>
       <w:r>
@@ -2370,6 +2629,7 @@
           <w:sz w:val="24"/>
           <w:szCs w:val="24"/>
           <w:highlight w:val="none"/>
+          <w:lang w:val="es-AR"/>
         </w:rPr>
       </w:r>
       <w:r>
@@ -2378,48 +2638,7 @@
           <w:sz w:val="24"/>
           <w:szCs w:val="24"/>
           <w:highlight w:val="none"/>
-        </w:rPr>
-      </w:r>
-    </w:p>
-    <w:p>
-      <w:pPr>
-        <w:pBdr>
-          <w:top w:val="none" w:color="000000" w:sz="4" w:space="0"/>
-          <w:left w:val="none" w:color="000000" w:sz="4" w:space="0"/>
-          <w:bottom w:val="none" w:color="000000" w:sz="4" w:space="0"/>
-          <w:right w:val="none" w:color="000000" w:sz="4" w:space="0"/>
-        </w:pBdr>
-        <w:spacing/>
-        <w:ind w:right="0"/>
-        <w:rPr>
-          <w:rFonts w:ascii="Times New Roman" w:hAnsi="Times New Roman" w:eastAsia="Times New Roman" w:cs="Times New Roman"/>
-          <w:sz w:val="24"/>
-          <w:szCs w:val="24"/>
-          <w:highlight w:val="none"/>
-        </w:rPr>
-      </w:pPr>
-      <w:r>
-        <w:rPr>
-          <w:rFonts w:ascii="Times New Roman" w:hAnsi="Times New Roman" w:eastAsia="Times New Roman" w:cs="Times New Roman"/>
-          <w:sz w:val="24"/>
-          <w:szCs w:val="24"/>
-          <w:highlight w:val="none"/>
-        </w:rPr>
-      </w:r>
-      <w:r>
-        <w:rPr>
-          <w:rFonts w:ascii="Times New Roman" w:hAnsi="Times New Roman" w:eastAsia="Times New Roman" w:cs="Times New Roman"/>
-          <w:sz w:val="24"/>
-          <w:szCs w:val="24"/>
-          <w:highlight w:val="none"/>
-        </w:rPr>
-      </w:r>
-      <w:r>
-        <w:rPr>
-          <w:rFonts w:ascii="Times New Roman" w:hAnsi="Times New Roman" w:eastAsia="Times New Roman" w:cs="Times New Roman"/>
-          <w:sz w:val="24"/>
-          <w:szCs w:val="24"/>
-          <w:highlight w:val="none"/>
+          <w:lang w:val="es-AR"/>
         </w:rPr>
       </w:r>
     </w:p>
@@ -2459,25 +2678,6 @@
           <w:highlight w:val="none"/>
         </w:rPr>
       </w:r>
-    </w:p>
-    <w:p>
-      <w:pPr>
-        <w:pBdr>
-          <w:top w:val="none" w:color="000000" w:sz="4" w:space="0"/>
-          <w:left w:val="none" w:color="000000" w:sz="4" w:space="0"/>
-          <w:bottom w:val="none" w:color="000000" w:sz="4" w:space="0"/>
-          <w:right w:val="none" w:color="000000" w:sz="4" w:space="0"/>
-        </w:pBdr>
-        <w:spacing/>
-        <w:ind w:right="0"/>
-        <w:rPr>
-          <w:rFonts w:ascii="Times New Roman" w:hAnsi="Times New Roman" w:eastAsia="Times New Roman" w:cs="Times New Roman"/>
-          <w:sz w:val="24"/>
-          <w:szCs w:val="24"/>
-          <w:highlight w:val="none"/>
-          <w:lang w:val="es-AR"/>
-        </w:rPr>
-      </w:pPr>
       <w:r>
         <w:rPr>
           <w:rFonts w:ascii="Times New Roman" w:hAnsi="Times New Roman" w:eastAsia="Times New Roman" w:cs="Times New Roman"/>
@@ -2487,7 +2687,34 @@
           <w:lang w:val="es-AR"/>
         </w:rPr>
       </w:r>
-      <w:r/>
+    </w:p>
+    <w:p>
+      <w:pPr>
+        <w:pBdr>
+          <w:top w:val="none" w:color="000000" w:sz="4" w:space="0"/>
+          <w:left w:val="none" w:color="000000" w:sz="4" w:space="0"/>
+          <w:bottom w:val="none" w:color="000000" w:sz="4" w:space="0"/>
+          <w:right w:val="none" w:color="000000" w:sz="4" w:space="0"/>
+        </w:pBdr>
+        <w:spacing/>
+        <w:ind w:right="0"/>
+        <w:rPr>
+          <w:rFonts w:ascii="Times New Roman" w:hAnsi="Times New Roman" w:eastAsia="Times New Roman" w:cs="Times New Roman"/>
+          <w:sz w:val="24"/>
+          <w:szCs w:val="24"/>
+          <w:highlight w:val="none"/>
+          <w:lang w:val="es-AR"/>
+        </w:rPr>
+      </w:pPr>
+      <w:r>
+        <w:rPr>
+          <w:rFonts w:ascii="Times New Roman" w:hAnsi="Times New Roman" w:eastAsia="Times New Roman" w:cs="Times New Roman"/>
+          <w:sz w:val="24"/>
+          <w:szCs w:val="24"/>
+          <w:highlight w:val="none"/>
+          <w:lang w:val="es-AR"/>
+        </w:rPr>
+      </w:r>
       <w:r>
         <mc:AlternateContent>
           <mc:Choice Requires="wpg">
@@ -2557,14 +2784,12 @@
           </mc:Fallback>
         </mc:AlternateContent>
       </w:r>
-      <w:r/>
       <w:r>
         <w:rPr>
           <w:rFonts w:ascii="Times New Roman" w:hAnsi="Times New Roman" w:eastAsia="Times New Roman" w:cs="Times New Roman"/>
           <w:sz w:val="24"/>
           <w:szCs w:val="24"/>
           <w:highlight w:val="none"/>
-          <w:lang w:val="es-AR"/>
         </w:rPr>
       </w:r>
       <w:r>
@@ -2574,14 +2799,6 @@
           <w:szCs w:val="24"/>
           <w:highlight w:val="none"/>
           <w:lang w:val="es-AR"/>
-        </w:rPr>
-      </w:r>
-      <w:r>
-        <w:rPr>
-          <w:rFonts w:ascii="Times New Roman" w:hAnsi="Times New Roman" w:eastAsia="Times New Roman" w:cs="Times New Roman"/>
-          <w:sz w:val="24"/>
-          <w:szCs w:val="24"/>
-          <w:highlight w:val="none"/>
         </w:rPr>
       </w:r>
     </w:p>
@@ -2695,16 +2912,6 @@
           <w:sz w:val="24"/>
           <w:szCs w:val="24"/>
           <w:highlight w:val="none"/>
-          <w:lang w:val="es-AR"/>
-        </w:rPr>
-      </w:r>
-      <w:r>
-        <w:rPr>
-          <w:rFonts w:ascii="Times New Roman" w:hAnsi="Times New Roman" w:eastAsia="Times New Roman" w:cs="Times New Roman"/>
-          <w:sz w:val="24"/>
-          <w:szCs w:val="24"/>
-          <w:highlight w:val="none"/>
-          <w:lang w:val="es-AR"/>
         </w:rPr>
       </w:r>
     </w:p>
@@ -6419,6 +6626,153 @@
   </w:abstractNum>
   <w:abstractNum w:abstractNumId="24">
     <w:nsid w:val="1DC05EB7"/>
+    <w:lvl w:ilvl="0">
+      <w:isLgl w:val="false"/>
+      <w:lvlJc w:val="left"/>
+      <w:lvlText w:val="·"/>
+      <w:numFmt w:val="bullet"/>
+      <w:pPr>
+        <w:pBdr/>
+        <w:spacing/>
+        <w:ind w:hanging="360" w:left="709"/>
+      </w:pPr>
+      <w:rPr>
+        <w:rFonts w:hint="default" w:ascii="Symbol" w:hAnsi="Symbol" w:eastAsia="Symbol" w:cs="Symbol"/>
+      </w:rPr>
+      <w:start w:val="1"/>
+      <w:suff w:val="tab"/>
+    </w:lvl>
+    <w:lvl w:ilvl="1">
+      <w:isLgl w:val="false"/>
+      <w:lvlJc w:val="left"/>
+      <w:lvlText w:val="o"/>
+      <w:numFmt w:val="bullet"/>
+      <w:pPr>
+        <w:pBdr/>
+        <w:spacing/>
+        <w:ind w:hanging="360" w:left="1429"/>
+      </w:pPr>
+      <w:rPr>
+        <w:rFonts w:hint="default" w:ascii="Courier New" w:hAnsi="Courier New" w:eastAsia="Courier New" w:cs="Courier New"/>
+      </w:rPr>
+      <w:start w:val="1"/>
+      <w:suff w:val="tab"/>
+    </w:lvl>
+    <w:lvl w:ilvl="2">
+      <w:isLgl w:val="false"/>
+      <w:lvlJc w:val="left"/>
+      <w:lvlText w:val="§"/>
+      <w:numFmt w:val="bullet"/>
+      <w:pPr>
+        <w:pBdr/>
+        <w:spacing/>
+        <w:ind w:hanging="360" w:left="2149"/>
+      </w:pPr>
+      <w:rPr>
+        <w:rFonts w:hint="default" w:ascii="Wingdings" w:hAnsi="Wingdings" w:eastAsia="Wingdings" w:cs="Wingdings"/>
+      </w:rPr>
+      <w:start w:val="1"/>
+      <w:suff w:val="tab"/>
+    </w:lvl>
+    <w:lvl w:ilvl="3">
+      <w:isLgl w:val="false"/>
+      <w:lvlJc w:val="left"/>
+      <w:lvlText w:val="·"/>
+      <w:numFmt w:val="bullet"/>
+      <w:pPr>
+        <w:pBdr/>
+        <w:spacing/>
+        <w:ind w:hanging="360" w:left="2869"/>
+      </w:pPr>
+      <w:rPr>
+        <w:rFonts w:hint="default" w:ascii="Symbol" w:hAnsi="Symbol" w:eastAsia="Symbol" w:cs="Symbol"/>
+      </w:rPr>
+      <w:start w:val="1"/>
+      <w:suff w:val="tab"/>
+    </w:lvl>
+    <w:lvl w:ilvl="4">
+      <w:isLgl w:val="false"/>
+      <w:lvlJc w:val="left"/>
+      <w:lvlText w:val="o"/>
+      <w:numFmt w:val="bullet"/>
+      <w:pPr>
+        <w:pBdr/>
+        <w:spacing/>
+        <w:ind w:hanging="360" w:left="3589"/>
+      </w:pPr>
+      <w:rPr>
+        <w:rFonts w:hint="default" w:ascii="Courier New" w:hAnsi="Courier New" w:eastAsia="Courier New" w:cs="Courier New"/>
+      </w:rPr>
+      <w:start w:val="1"/>
+      <w:suff w:val="tab"/>
+    </w:lvl>
+    <w:lvl w:ilvl="5">
+      <w:isLgl w:val="false"/>
+      <w:lvlJc w:val="left"/>
+      <w:lvlText w:val="§"/>
+      <w:numFmt w:val="bullet"/>
+      <w:pPr>
+        <w:pBdr/>
+        <w:spacing/>
+        <w:ind w:hanging="360" w:left="4309"/>
+      </w:pPr>
+      <w:rPr>
+        <w:rFonts w:hint="default" w:ascii="Wingdings" w:hAnsi="Wingdings" w:eastAsia="Wingdings" w:cs="Wingdings"/>
+      </w:rPr>
+      <w:start w:val="1"/>
+      <w:suff w:val="tab"/>
+    </w:lvl>
+    <w:lvl w:ilvl="6">
+      <w:isLgl w:val="false"/>
+      <w:lvlJc w:val="left"/>
+      <w:lvlText w:val="·"/>
+      <w:numFmt w:val="bullet"/>
+      <w:pPr>
+        <w:pBdr/>
+        <w:spacing/>
+        <w:ind w:hanging="360" w:left="5029"/>
+      </w:pPr>
+      <w:rPr>
+        <w:rFonts w:hint="default" w:ascii="Symbol" w:hAnsi="Symbol" w:eastAsia="Symbol" w:cs="Symbol"/>
+      </w:rPr>
+      <w:start w:val="1"/>
+      <w:suff w:val="tab"/>
+    </w:lvl>
+    <w:lvl w:ilvl="7">
+      <w:isLgl w:val="false"/>
+      <w:lvlJc w:val="left"/>
+      <w:lvlText w:val="o"/>
+      <w:numFmt w:val="bullet"/>
+      <w:pPr>
+        <w:pBdr/>
+        <w:spacing/>
+        <w:ind w:hanging="360" w:left="5749"/>
+      </w:pPr>
+      <w:rPr>
+        <w:rFonts w:hint="default" w:ascii="Courier New" w:hAnsi="Courier New" w:eastAsia="Courier New" w:cs="Courier New"/>
+      </w:rPr>
+      <w:start w:val="1"/>
+      <w:suff w:val="tab"/>
+    </w:lvl>
+    <w:lvl w:ilvl="8">
+      <w:isLgl w:val="false"/>
+      <w:lvlJc w:val="left"/>
+      <w:lvlText w:val="§"/>
+      <w:numFmt w:val="bullet"/>
+      <w:pPr>
+        <w:pBdr/>
+        <w:spacing/>
+        <w:ind w:hanging="360" w:left="6469"/>
+      </w:pPr>
+      <w:rPr>
+        <w:rFonts w:hint="default" w:ascii="Wingdings" w:hAnsi="Wingdings" w:eastAsia="Wingdings" w:cs="Wingdings"/>
+      </w:rPr>
+      <w:start w:val="1"/>
+      <w:suff w:val="tab"/>
+    </w:lvl>
+  </w:abstractNum>
+  <w:abstractNum w:abstractNumId="25">
+    <w:nsid w:val="0D786FE0"/>
     <w:lvl w:ilvl="0">
       <w:isLgl w:val="false"/>
       <w:lvlJc w:val="left"/>
@@ -6638,6 +6992,9 @@
   </w:num>
   <w:num w:numId="25">
     <w:abstractNumId w:val="24"/>
+  </w:num>
+  <w:num w:numId="26">
+    <w:abstractNumId w:val="25"/>
   </w:num>
 </w:numbering>
 </file>

</xml_diff>